<commit_message>
Modification des fichiers pour un deuxième commit
</commit_message>
<xml_diff>
--- a/docwordgit.docx
+++ b/docwordgit.docx
@@ -30,6 +30,30 @@
       </w:pPr>
       <w:r>
         <w:t>Créer 2 branches</w:t>
+      </w:r>
+    </w:p>
+    <w:p>
+      <w:pPr>
+        <w:pStyle w:val="ListParagraph"/>
+        <w:numPr>
+          <w:ilvl w:val="0"/>
+          <w:numId w:val="1"/>
+        </w:numPr>
+      </w:pPr>
+      <w:r>
+        <w:t>Ajouter le fichiers au Git</w:t>
+      </w:r>
+    </w:p>
+    <w:p>
+      <w:pPr>
+        <w:pStyle w:val="ListParagraph"/>
+        <w:numPr>
+          <w:ilvl w:val="0"/>
+          <w:numId w:val="1"/>
+        </w:numPr>
+      </w:pPr>
+      <w:r>
+        <w:t>Modifier les fichiers et faire un commit</w:t>
       </w:r>
     </w:p>
     <w:sectPr>

</xml_diff>

<commit_message>
Modification des fichiers pour un troisième commit
</commit_message>
<xml_diff>
--- a/docwordgit.docx
+++ b/docwordgit.docx
@@ -30,6 +30,30 @@
       </w:pPr>
       <w:r>
         <w:t>Créer 2 branches</w:t>
+      </w:r>
+    </w:p>
+    <w:p>
+      <w:pPr>
+        <w:pStyle w:val="ListParagraph"/>
+        <w:numPr>
+          <w:ilvl w:val="0"/>
+          <w:numId w:val="1"/>
+        </w:numPr>
+      </w:pPr>
+      <w:r>
+        <w:t>Créer un repository distant</w:t>
+      </w:r>
+    </w:p>
+    <w:p>
+      <w:pPr>
+        <w:pStyle w:val="ListParagraph"/>
+        <w:numPr>
+          <w:ilvl w:val="0"/>
+          <w:numId w:val="1"/>
+        </w:numPr>
+      </w:pPr>
+      <w:r>
+        <w:t>Connecter et faire un push à partir de chaque branche</w:t>
       </w:r>
     </w:p>
     <w:sectPr>

</xml_diff>

<commit_message>
Modification des fichiers pour un commit de banche second
</commit_message>
<xml_diff>
--- a/docwordgit.docx
+++ b/docwordgit.docx
@@ -54,6 +54,30 @@
       </w:pPr>
       <w:r>
         <w:t>Modifier les fichiers et faire un commit</w:t>
+      </w:r>
+    </w:p>
+    <w:p>
+      <w:pPr>
+        <w:pStyle w:val="ListParagraph"/>
+        <w:numPr>
+          <w:ilvl w:val="0"/>
+          <w:numId w:val="1"/>
+        </w:numPr>
+      </w:pPr>
+      <w:r>
+        <w:t>- Faire un push sur le repository distant</w:t>
+      </w:r>
+    </w:p>
+    <w:p>
+      <w:pPr>
+        <w:pStyle w:val="ListParagraph"/>
+        <w:numPr>
+          <w:ilvl w:val="0"/>
+          <w:numId w:val="1"/>
+        </w:numPr>
+      </w:pPr>
+      <w:r>
+        <w:t>- Faire un merge pour voir</w:t>
       </w:r>
     </w:p>
     <w:sectPr>

</xml_diff>